<commit_message>
Adding plag eq models, clarifying Fspar-Liq matching, calculating equilibrum An contents.
</commit_message>
<xml_diff>
--- a/docs/img/Test_Ol_Fspar.docx
+++ b/docs/img/Test_Ol_Fspar.docx
@@ -66,8 +66,13 @@
           </w:tcPr>
           <w:p>
             <w:r>
-              <w:t>Name in ThermoBar</w:t>
-            </w:r>
+              <w:t xml:space="preserve">Name in </w:t>
+            </w:r>
+            <w:proofErr w:type="spellStart"/>
+            <w:r>
+              <w:t>ThermoBar</w:t>
+            </w:r>
+            <w:proofErr w:type="spellEnd"/>
           </w:p>
         </w:tc>
         <w:tc>
@@ -153,8 +158,9 @@
                 <w:i/>
                 <w:iCs/>
               </w:rPr>
-              <w:t>Function “calculate_</w:t>
-            </w:r>
+              <w:t>Function “</w:t>
+            </w:r>
+            <w:proofErr w:type="spellStart"/>
             <w:r>
               <w:rPr>
                 <w:b/>
@@ -162,7 +168,7 @@
                 <w:i/>
                 <w:iCs/>
               </w:rPr>
-              <w:t>ol</w:t>
+              <w:t>calculate_</w:t>
             </w:r>
             <w:r>
               <w:rPr>
@@ -171,7 +177,7 @@
                 <w:i/>
                 <w:iCs/>
               </w:rPr>
-              <w:t>_liq_</w:t>
+              <w:t>ol</w:t>
             </w:r>
             <w:r>
               <w:rPr>
@@ -180,8 +186,18 @@
                 <w:i/>
                 <w:iCs/>
               </w:rPr>
+              <w:t>_liq_</w:t>
+            </w:r>
+            <w:r>
+              <w:rPr>
+                <w:b/>
+                <w:bCs/>
+                <w:i/>
+                <w:iCs/>
+              </w:rPr>
               <w:t>temp</w:t>
             </w:r>
+            <w:proofErr w:type="spellEnd"/>
             <w:r>
               <w:rPr>
                 <w:b/>
@@ -204,8 +220,13 @@
             <w:vMerge w:val="restart"/>
           </w:tcPr>
           <w:p>
-            <w:r>
-              <w:t>Putirka (2008)</w:t>
+            <w:proofErr w:type="spellStart"/>
+            <w:r>
+              <w:t>Putirka</w:t>
+            </w:r>
+            <w:proofErr w:type="spellEnd"/>
+            <w:r>
+              <w:t xml:space="preserve"> (2008)</w:t>
             </w:r>
           </w:p>
         </w:tc>
@@ -810,7 +831,27 @@
                 <w:iCs/>
                 <w:shd w:val="clear" w:color="auto" w:fill="DEEAF6" w:themeFill="accent5" w:themeFillTint="33"/>
               </w:rPr>
-              <w:t xml:space="preserve"> “calculate_ol_liq_hygr”</w:t>
+              <w:t xml:space="preserve"> “</w:t>
+            </w:r>
+            <w:proofErr w:type="spellStart"/>
+            <w:r>
+              <w:rPr>
+                <w:b/>
+                <w:i/>
+                <w:iCs/>
+                <w:shd w:val="clear" w:color="auto" w:fill="DEEAF6" w:themeFill="accent5" w:themeFillTint="33"/>
+              </w:rPr>
+              <w:t>calculate_ol_liq_hygr</w:t>
+            </w:r>
+            <w:proofErr w:type="spellEnd"/>
+            <w:r>
+              <w:rPr>
+                <w:b/>
+                <w:i/>
+                <w:iCs/>
+                <w:shd w:val="clear" w:color="auto" w:fill="DEEAF6" w:themeFill="accent5" w:themeFillTint="33"/>
+              </w:rPr>
+              <w:t>”</w:t>
             </w:r>
           </w:p>
         </w:tc>
@@ -824,8 +865,13 @@
             <w:tcW w:w="2547" w:type="dxa"/>
           </w:tcPr>
           <w:p>
-            <w:r>
-              <w:t>Gavrilenko et al. (2016)</w:t>
+            <w:proofErr w:type="spellStart"/>
+            <w:r>
+              <w:t>Gavrilenko</w:t>
+            </w:r>
+            <w:proofErr w:type="spellEnd"/>
+            <w:r>
+              <w:t xml:space="preserve"> et al. (2016)</w:t>
             </w:r>
           </w:p>
         </w:tc>
@@ -921,8 +967,9 @@
                 <w:i/>
                 <w:iCs/>
               </w:rPr>
-              <w:t>Function “calculate_</w:t>
-            </w:r>
+              <w:t>Function “</w:t>
+            </w:r>
+            <w:proofErr w:type="spellStart"/>
             <w:r>
               <w:rPr>
                 <w:b/>
@@ -930,7 +977,7 @@
                 <w:i/>
                 <w:iCs/>
               </w:rPr>
-              <w:t>ol</w:t>
+              <w:t>calculate_</w:t>
             </w:r>
             <w:r>
               <w:rPr>
@@ -939,7 +986,7 @@
                 <w:i/>
                 <w:iCs/>
               </w:rPr>
-              <w:t>_</w:t>
+              <w:t>ol</w:t>
             </w:r>
             <w:r>
               <w:rPr>
@@ -948,7 +995,7 @@
                 <w:i/>
                 <w:iCs/>
               </w:rPr>
-              <w:t>sp</w:t>
+              <w:t>_</w:t>
             </w:r>
             <w:r>
               <w:rPr>
@@ -957,7 +1004,7 @@
                 <w:i/>
                 <w:iCs/>
               </w:rPr>
-              <w:t>_</w:t>
+              <w:t>sp</w:t>
             </w:r>
             <w:r>
               <w:rPr>
@@ -966,8 +1013,18 @@
                 <w:i/>
                 <w:iCs/>
               </w:rPr>
+              <w:t>_</w:t>
+            </w:r>
+            <w:r>
+              <w:rPr>
+                <w:b/>
+                <w:bCs/>
+                <w:i/>
+                <w:iCs/>
+              </w:rPr>
               <w:t>temp</w:t>
             </w:r>
+            <w:proofErr w:type="spellEnd"/>
             <w:r>
               <w:rPr>
                 <w:b/>
@@ -1197,8 +1254,13 @@
           </w:tcPr>
           <w:p>
             <w:r>
-              <w:t>Name in ThermoBar</w:t>
-            </w:r>
+              <w:t xml:space="preserve">Name in </w:t>
+            </w:r>
+            <w:proofErr w:type="spellStart"/>
+            <w:r>
+              <w:t>ThermoBar</w:t>
+            </w:r>
+            <w:proofErr w:type="spellEnd"/>
           </w:p>
         </w:tc>
         <w:tc>
@@ -1270,7 +1332,27 @@
                 <w:i/>
                 <w:iCs/>
               </w:rPr>
-              <w:t>Function “calculate_fspar_liq_temp”</w:t>
+              <w:t>Function “</w:t>
+            </w:r>
+            <w:proofErr w:type="spellStart"/>
+            <w:r>
+              <w:rPr>
+                <w:b/>
+                <w:bCs/>
+                <w:i/>
+                <w:iCs/>
+              </w:rPr>
+              <w:t>calculate_fspar_liq_temp</w:t>
+            </w:r>
+            <w:proofErr w:type="spellEnd"/>
+            <w:r>
+              <w:rPr>
+                <w:b/>
+                <w:bCs/>
+                <w:i/>
+                <w:iCs/>
+              </w:rPr>
+              <w:t>”</w:t>
             </w:r>
           </w:p>
         </w:tc>
@@ -1293,6 +1375,7 @@
                 <w:bCs/>
               </w:rPr>
             </w:pPr>
+            <w:proofErr w:type="spellStart"/>
             <w:r>
               <w:rPr>
                 <w:b/>
@@ -1300,6 +1383,7 @@
               </w:rPr>
               <w:t>Plag-Liq</w:t>
             </w:r>
+            <w:proofErr w:type="spellEnd"/>
           </w:p>
         </w:tc>
         <w:tc>
@@ -1308,8 +1392,13 @@
             <w:vMerge w:val="restart"/>
           </w:tcPr>
           <w:p>
-            <w:r>
-              <w:t>Putirka (2008)</w:t>
+            <w:proofErr w:type="spellStart"/>
+            <w:r>
+              <w:t>Putirka</w:t>
+            </w:r>
+            <w:proofErr w:type="spellEnd"/>
+            <w:r>
+              <w:t xml:space="preserve"> (2008)</w:t>
             </w:r>
           </w:p>
         </w:tc>
@@ -1465,6 +1554,7 @@
                 <w:bCs/>
               </w:rPr>
             </w:pPr>
+            <w:proofErr w:type="spellStart"/>
             <w:r>
               <w:rPr>
                 <w:b/>
@@ -1480,6 +1570,7 @@
               </w:rPr>
               <w:t>spar-Liq</w:t>
             </w:r>
+            <w:proofErr w:type="spellEnd"/>
           </w:p>
         </w:tc>
         <w:tc>
@@ -1487,8 +1578,13 @@
             <w:tcW w:w="1701" w:type="dxa"/>
           </w:tcPr>
           <w:p>
-            <w:r>
-              <w:t>Putirka (2008)</w:t>
+            <w:proofErr w:type="spellStart"/>
+            <w:r>
+              <w:t>Putirka</w:t>
+            </w:r>
+            <w:proofErr w:type="spellEnd"/>
+            <w:r>
+              <w:t xml:space="preserve"> (2008)</w:t>
             </w:r>
           </w:p>
         </w:tc>
@@ -1592,7 +1688,27 @@
                 <w:i/>
                 <w:iCs/>
               </w:rPr>
-              <w:t>Function “calculate_fspar_liq_press”</w:t>
+              <w:t>Function “</w:t>
+            </w:r>
+            <w:proofErr w:type="spellStart"/>
+            <w:r>
+              <w:rPr>
+                <w:b/>
+                <w:bCs/>
+                <w:i/>
+                <w:iCs/>
+              </w:rPr>
+              <w:t>calculate_fspar_liq_press</w:t>
+            </w:r>
+            <w:proofErr w:type="spellEnd"/>
+            <w:r>
+              <w:rPr>
+                <w:b/>
+                <w:bCs/>
+                <w:i/>
+                <w:iCs/>
+              </w:rPr>
+              <w:t>”</w:t>
             </w:r>
           </w:p>
         </w:tc>
@@ -1610,6 +1726,7 @@
             <w:pPr>
               <w:jc w:val="center"/>
             </w:pPr>
+            <w:proofErr w:type="spellStart"/>
             <w:r>
               <w:rPr>
                 <w:b/>
@@ -1617,6 +1734,7 @@
               </w:rPr>
               <w:t>Plag-Liq</w:t>
             </w:r>
+            <w:proofErr w:type="spellEnd"/>
           </w:p>
         </w:tc>
         <w:tc>
@@ -1624,8 +1742,13 @@
             <w:tcW w:w="1701" w:type="dxa"/>
           </w:tcPr>
           <w:p>
-            <w:r>
-              <w:t>Putirka (2008)</w:t>
+            <w:proofErr w:type="spellStart"/>
+            <w:r>
+              <w:t>Putirka</w:t>
+            </w:r>
+            <w:proofErr w:type="spellEnd"/>
+            <w:r>
+              <w:t xml:space="preserve"> (2008)</w:t>
             </w:r>
           </w:p>
         </w:tc>
@@ -1717,7 +1840,27 @@
                 <w:i/>
                 <w:iCs/>
               </w:rPr>
-              <w:t>Function “calculate_fspar_liq_hygr”</w:t>
+              <w:t>Function “</w:t>
+            </w:r>
+            <w:proofErr w:type="spellStart"/>
+            <w:r>
+              <w:rPr>
+                <w:b/>
+                <w:bCs/>
+                <w:i/>
+                <w:iCs/>
+              </w:rPr>
+              <w:t>calculate_fspar_liq_hygr</w:t>
+            </w:r>
+            <w:proofErr w:type="spellEnd"/>
+            <w:r>
+              <w:rPr>
+                <w:b/>
+                <w:bCs/>
+                <w:i/>
+                <w:iCs/>
+              </w:rPr>
+              <w:t>”</w:t>
             </w:r>
           </w:p>
         </w:tc>
@@ -1756,6 +1899,7 @@
               <w:shd w:val="clear" w:color="auto" w:fill="BFBFBF" w:themeFill="background1" w:themeFillShade="BF"/>
               <w:jc w:val="center"/>
             </w:pPr>
+            <w:proofErr w:type="spellStart"/>
             <w:r>
               <w:rPr>
                 <w:b/>
@@ -1763,6 +1907,7 @@
               </w:rPr>
               <w:t>Plag-Liq</w:t>
             </w:r>
+            <w:proofErr w:type="spellEnd"/>
           </w:p>
         </w:tc>
         <w:tc>
@@ -1770,8 +1915,13 @@
             <w:tcW w:w="1701" w:type="dxa"/>
           </w:tcPr>
           <w:p>
-            <w:r>
-              <w:t>Putirka (2008)</w:t>
+            <w:proofErr w:type="spellStart"/>
+            <w:r>
+              <w:t>Putirka</w:t>
+            </w:r>
+            <w:proofErr w:type="spellEnd"/>
+            <w:r>
+              <w:t xml:space="preserve"> (2008)</w:t>
             </w:r>
           </w:p>
         </w:tc>
@@ -1860,8 +2010,13 @@
             <w:tcW w:w="1701" w:type="dxa"/>
           </w:tcPr>
           <w:p>
-            <w:r>
-              <w:t>Putirka (2005)</w:t>
+            <w:proofErr w:type="spellStart"/>
+            <w:r>
+              <w:t>Putirka</w:t>
+            </w:r>
+            <w:proofErr w:type="spellEnd"/>
+            <w:r>
+              <w:t xml:space="preserve"> (2005)</w:t>
             </w:r>
           </w:p>
         </w:tc>
@@ -2039,8 +2194,13 @@
             <w:tcW w:w="1701" w:type="dxa"/>
           </w:tcPr>
           <w:p>
-            <w:r>
-              <w:t>Masotta et al. (2019)</w:t>
+            <w:proofErr w:type="spellStart"/>
+            <w:r>
+              <w:t>Masotta</w:t>
+            </w:r>
+            <w:proofErr w:type="spellEnd"/>
+            <w:r>
+              <w:t xml:space="preserve"> et al. (2019)</w:t>
             </w:r>
           </w:p>
         </w:tc>
@@ -2138,14 +2298,23 @@
                 <w:b/>
                 <w:bCs/>
               </w:rPr>
-              <w:t>Two Feldspar</w:t>
-            </w:r>
-            <w:r>
-              <w:rPr>
-                <w:b/>
-                <w:bCs/>
-              </w:rPr>
-              <w:t xml:space="preserve"> thermometry. Function “calculate_plag_kspar_temp”</w:t>
+              <w:t>Plagioclase-Alkali Feldspar thermometry. Function “</w:t>
+            </w:r>
+            <w:proofErr w:type="spellStart"/>
+            <w:r>
+              <w:rPr>
+                <w:b/>
+                <w:bCs/>
+              </w:rPr>
+              <w:t>calculate_plag_kspar_temp</w:t>
+            </w:r>
+            <w:proofErr w:type="spellEnd"/>
+            <w:r>
+              <w:rPr>
+                <w:b/>
+                <w:bCs/>
+              </w:rPr>
+              <w:t>”</w:t>
             </w:r>
           </w:p>
         </w:tc>
@@ -2166,6 +2335,7 @@
                 <w:bCs/>
               </w:rPr>
             </w:pPr>
+            <w:proofErr w:type="spellStart"/>
             <w:r>
               <w:rPr>
                 <w:b/>
@@ -2173,6 +2343,7 @@
               </w:rPr>
               <w:t>Plag-Kspar</w:t>
             </w:r>
+            <w:proofErr w:type="spellEnd"/>
           </w:p>
         </w:tc>
         <w:tc>
@@ -2181,8 +2352,13 @@
             <w:vMerge w:val="restart"/>
           </w:tcPr>
           <w:p>
-            <w:r>
-              <w:t>Putirka (2008)</w:t>
+            <w:proofErr w:type="spellStart"/>
+            <w:r>
+              <w:t>Putirka</w:t>
+            </w:r>
+            <w:proofErr w:type="spellEnd"/>
+            <w:r>
+              <w:t xml:space="preserve"> (2008)</w:t>
             </w:r>
           </w:p>
         </w:tc>

</xml_diff>